<commit_message>
After Creating Migration Project
</commit_message>
<xml_diff>
--- a/Sections/Section 1/Video 1.5 Migration Project.docx
+++ b/Sections/Section 1/Video 1.5 Migration Project.docx
@@ -13,13 +13,29 @@
     <w:p/>
     <w:p>
       <w:r>
-        <w:t>Note: Must have at least one migration in project with data context before moving – this ensures the “Add-Migration” command can find the dbContext.</w:t>
+        <w:t xml:space="preserve">Note: Must have at least one migration in project with data context before moving – this ensures the “Add-Migration” command can find the </w:t>
+      </w:r>
+      <w:proofErr w:type="spellStart"/>
+      <w:r>
+        <w:t>dbContext</w:t>
+      </w:r>
+      <w:proofErr w:type="spellEnd"/>
+      <w:r>
+        <w:t>.</w:t>
       </w:r>
     </w:p>
     <w:p/>
     <w:p>
       <w:r>
-        <w:t>Add new class library project (ShoppingCartMigrations)</w:t>
+        <w:t>Add new class library project (</w:t>
+      </w:r>
+      <w:proofErr w:type="spellStart"/>
+      <w:r>
+        <w:t>ShoppingCartMigrations</w:t>
+      </w:r>
+      <w:proofErr w:type="spellEnd"/>
+      <w:r>
+        <w:t>)</w:t>
       </w:r>
     </w:p>
     <w:p>
@@ -29,35 +45,113 @@
     </w:p>
     <w:p>
       <w:r>
-        <w:t>Add reference to ShoppingCartEF from ShoppingCartMigrations</w:t>
-      </w:r>
-    </w:p>
-    <w:p>
-      <w:r>
-        <w:t>Rename namespace in migrations folder to match project name (ShoppingCartMigrations)</w:t>
-      </w:r>
-    </w:p>
-    <w:p>
-      <w:r>
-        <w:t>Add NuGet packages Microsoft.Extensions.Configuration</w:t>
-      </w:r>
-    </w:p>
-    <w:p>
-      <w:r>
-        <w:t>Add NuGet packages Microsoft.Extensions.Configuration</w:t>
+        <w:t>Rename namespace in migrations folder to match project name (</w:t>
+      </w:r>
+      <w:proofErr w:type="spellStart"/>
+      <w:r>
+        <w:t>ShoppingCartMigrations</w:t>
+      </w:r>
+      <w:proofErr w:type="spellEnd"/>
+      <w:r>
+        <w:t>)</w:t>
+      </w:r>
+    </w:p>
+    <w:p>
+      <w:r>
+        <w:t xml:space="preserve">Set Project Output Path of </w:t>
+      </w:r>
+      <w:proofErr w:type="spellStart"/>
+      <w:r>
+        <w:t>ShoppingCartMigrations</w:t>
+      </w:r>
+      <w:proofErr w:type="spellEnd"/>
+      <w:r>
+        <w:t xml:space="preserve"> to the same folder as the </w:t>
+      </w:r>
+      <w:proofErr w:type="spellStart"/>
+      <w:r>
+        <w:t>ShoppingCartEF</w:t>
+      </w:r>
+      <w:proofErr w:type="spellEnd"/>
+      <w:r>
+        <w:t xml:space="preserve"> project </w:t>
+      </w:r>
+    </w:p>
+    <w:p>
+      <w:r>
+        <w:t xml:space="preserve">Add reference to </w:t>
+      </w:r>
+      <w:proofErr w:type="spellStart"/>
+      <w:r>
+        <w:t>ShoppingCartEF</w:t>
+      </w:r>
+      <w:proofErr w:type="spellEnd"/>
+      <w:r>
+        <w:t xml:space="preserve"> from </w:t>
+      </w:r>
+      <w:proofErr w:type="spellStart"/>
+      <w:r>
+        <w:t>ShoppingCartMigrations</w:t>
+      </w:r>
+      <w:proofErr w:type="spellEnd"/>
+    </w:p>
+    <w:p/>
+    <w:p>
+      <w:r>
+        <w:t xml:space="preserve">Add NuGet packages </w:t>
+      </w:r>
+      <w:proofErr w:type="spellStart"/>
+      <w:proofErr w:type="gramStart"/>
+      <w:r>
+        <w:t>Microsoft.Extensions.Configuration</w:t>
+      </w:r>
+      <w:proofErr w:type="spellEnd"/>
+      <w:proofErr w:type="gramEnd"/>
+    </w:p>
+    <w:p>
+      <w:r>
+        <w:t xml:space="preserve">Add NuGet packages </w:t>
+      </w:r>
+      <w:proofErr w:type="spellStart"/>
+      <w:proofErr w:type="gramStart"/>
+      <w:r>
+        <w:t>Microsoft.Extensions.Configuration</w:t>
       </w:r>
       <w:r>
         <w:t>.Json</w:t>
       </w:r>
-    </w:p>
-    <w:p>
-      <w:r>
-        <w:t>Add AppSettings to ShoppingCartEF</w:t>
-      </w:r>
-    </w:p>
-    <w:p>
-      <w:r>
-        <w:t xml:space="preserve">Revise ShoppingCartDS </w:t>
+      <w:proofErr w:type="spellEnd"/>
+      <w:proofErr w:type="gramEnd"/>
+    </w:p>
+    <w:p>
+      <w:r>
+        <w:t xml:space="preserve">Add </w:t>
+      </w:r>
+      <w:proofErr w:type="spellStart"/>
+      <w:r>
+        <w:t>AppSettings</w:t>
+      </w:r>
+      <w:proofErr w:type="spellEnd"/>
+      <w:r>
+        <w:t xml:space="preserve"> to </w:t>
+      </w:r>
+      <w:proofErr w:type="spellStart"/>
+      <w:r>
+        <w:t>ShoppingCartEF</w:t>
+      </w:r>
+      <w:proofErr w:type="spellEnd"/>
+    </w:p>
+    <w:p>
+      <w:r>
+        <w:t xml:space="preserve">Revise </w:t>
+      </w:r>
+      <w:proofErr w:type="spellStart"/>
+      <w:r>
+        <w:t>ShoppingCartDS</w:t>
+      </w:r>
+      <w:proofErr w:type="spellEnd"/>
+      <w:r>
+        <w:t xml:space="preserve"> </w:t>
       </w:r>
     </w:p>
     <w:p>
@@ -65,18 +159,57 @@
         <w:tab/>
         <w:t>Constructor</w:t>
       </w:r>
+      <w:r>
+        <w:t xml:space="preserve"> – supply </w:t>
+      </w:r>
+      <w:proofErr w:type="spellStart"/>
+      <w:r>
+        <w:t>DbContextOptions</w:t>
+      </w:r>
+      <w:proofErr w:type="spellEnd"/>
+      <w:r>
+        <w:t xml:space="preserve"> (pass to base) and connection string</w:t>
+      </w:r>
     </w:p>
     <w:p>
       <w:r>
         <w:tab/>
+      </w:r>
+      <w:proofErr w:type="spellStart"/>
+      <w:r>
         <w:t>OnConfigure</w:t>
       </w:r>
+      <w:proofErr w:type="spellEnd"/>
+      <w:r>
+        <w:t xml:space="preserve"> – revise “</w:t>
+      </w:r>
+      <w:proofErr w:type="spellStart"/>
+      <w:r>
+        <w:t>UserSqlServer</w:t>
+      </w:r>
+      <w:proofErr w:type="spellEnd"/>
+      <w:r>
+        <w:t>” to include parameter for path to migrations project</w:t>
+      </w:r>
     </w:p>
     <w:p/>
     <w:p>
       <w:r>
-        <w:t>Add DesignTimeDbContextFactory to ShoppingCartEF</w:t>
-      </w:r>
+        <w:t xml:space="preserve">Add </w:t>
+      </w:r>
+      <w:proofErr w:type="spellStart"/>
+      <w:r>
+        <w:t>DesignTimeDbContextFactory</w:t>
+      </w:r>
+      <w:proofErr w:type="spellEnd"/>
+      <w:r>
+        <w:t xml:space="preserve"> to </w:t>
+      </w:r>
+      <w:proofErr w:type="spellStart"/>
+      <w:r>
+        <w:t>ShoppingCartEF</w:t>
+      </w:r>
+      <w:proofErr w:type="spellEnd"/>
     </w:p>
     <w:p/>
     <w:p>
@@ -96,8 +229,79 @@
           <w:sz w:val="19"/>
           <w:szCs w:val="19"/>
         </w:rPr>
-        <w:t>add-migration ShoppingCartMigrations.empty-test -verbose -startupproject shoppingcartef -project shoppingcartmigrations</w:t>
-      </w:r>
+        <w:t xml:space="preserve">add-migration </w:t>
+      </w:r>
+      <w:proofErr w:type="spellStart"/>
+      <w:r>
+        <w:rPr>
+          <w:rFonts w:ascii="Cascadia Mono" w:hAnsi="Cascadia Mono" w:cs="Cascadia Mono"/>
+          <w:color w:val="000000"/>
+          <w:sz w:val="19"/>
+          <w:szCs w:val="19"/>
+        </w:rPr>
+        <w:t>ShoppingCartMigrations.empty</w:t>
+      </w:r>
+      <w:proofErr w:type="spellEnd"/>
+      <w:r>
+        <w:rPr>
+          <w:rFonts w:ascii="Cascadia Mono" w:hAnsi="Cascadia Mono" w:cs="Cascadia Mono"/>
+          <w:color w:val="000000"/>
+          <w:sz w:val="19"/>
+          <w:szCs w:val="19"/>
+        </w:rPr>
+        <w:t>-test -verbose -</w:t>
+      </w:r>
+      <w:proofErr w:type="spellStart"/>
+      <w:r>
+        <w:rPr>
+          <w:rFonts w:ascii="Cascadia Mono" w:hAnsi="Cascadia Mono" w:cs="Cascadia Mono"/>
+          <w:color w:val="000000"/>
+          <w:sz w:val="19"/>
+          <w:szCs w:val="19"/>
+        </w:rPr>
+        <w:t>startupproject</w:t>
+      </w:r>
+      <w:proofErr w:type="spellEnd"/>
+      <w:r>
+        <w:rPr>
+          <w:rFonts w:ascii="Cascadia Mono" w:hAnsi="Cascadia Mono" w:cs="Cascadia Mono"/>
+          <w:color w:val="000000"/>
+          <w:sz w:val="19"/>
+          <w:szCs w:val="19"/>
+        </w:rPr>
+        <w:t xml:space="preserve"> </w:t>
+      </w:r>
+      <w:proofErr w:type="spellStart"/>
+      <w:r>
+        <w:rPr>
+          <w:rFonts w:ascii="Cascadia Mono" w:hAnsi="Cascadia Mono" w:cs="Cascadia Mono"/>
+          <w:color w:val="000000"/>
+          <w:sz w:val="19"/>
+          <w:szCs w:val="19"/>
+        </w:rPr>
+        <w:t>shoppingcartef</w:t>
+      </w:r>
+      <w:proofErr w:type="spellEnd"/>
+      <w:r>
+        <w:rPr>
+          <w:rFonts w:ascii="Cascadia Mono" w:hAnsi="Cascadia Mono" w:cs="Cascadia Mono"/>
+          <w:color w:val="000000"/>
+          <w:sz w:val="19"/>
+          <w:szCs w:val="19"/>
+        </w:rPr>
+        <w:t xml:space="preserve"> -project </w:t>
+      </w:r>
+      <w:proofErr w:type="spellStart"/>
+      <w:r>
+        <w:rPr>
+          <w:rFonts w:ascii="Cascadia Mono" w:hAnsi="Cascadia Mono" w:cs="Cascadia Mono"/>
+          <w:color w:val="000000"/>
+          <w:sz w:val="19"/>
+          <w:szCs w:val="19"/>
+        </w:rPr>
+        <w:t>shoppingcartmigrations</w:t>
+      </w:r>
+      <w:proofErr w:type="spellEnd"/>
     </w:p>
     <w:p/>
     <w:p/>

</xml_diff>